<commit_message>
updated docu, added pictures
</commit_message>
<xml_diff>
--- a/docu/Dokumentation.docx
+++ b/docu/Dokumentation.docx
@@ -1242,19 +1242,7 @@
           <w:rPr>
             <w:rStyle w:val="Hyperlink"/>
           </w:rPr>
-          <w:t>Architekt</w:t>
-        </w:r>
-        <w:r>
-          <w:rPr>
-            <w:rStyle w:val="Hyperlink"/>
-          </w:rPr>
-          <w:t>u</w:t>
-        </w:r>
-        <w:r>
-          <w:rPr>
-            <w:rStyle w:val="Hyperlink"/>
-          </w:rPr>
-          <w:t>r / PAP</w:t>
+          <w:t>Architektur / PAP</w:t>
         </w:r>
         <w:r>
           <w:rPr>
@@ -1980,7 +1968,14 @@
                 <w:b/>
                 <w:bCs/>
               </w:rPr>
-              <w:t>02.10.2020</w:t>
+              <w:t>26</w:t>
+            </w:r>
+            <w:r>
+              <w:rPr>
+                <w:b/>
+                <w:bCs/>
+              </w:rPr>
+              <w:t>.10.2020</w:t>
             </w:r>
           </w:p>
         </w:tc>
@@ -2201,8 +2196,8 @@
         <w:tblLook w:val="04A0" w:firstRow="1" w:lastRow="0" w:firstColumn="1" w:lastColumn="0" w:noHBand="0" w:noVBand="1"/>
       </w:tblPr>
       <w:tblGrid>
-        <w:gridCol w:w="3020"/>
-        <w:gridCol w:w="3021"/>
+        <w:gridCol w:w="3114"/>
+        <w:gridCol w:w="2927"/>
         <w:gridCol w:w="3021"/>
       </w:tblGrid>
       <w:tr>
@@ -2211,7 +2206,7 @@
         </w:trPr>
         <w:tc>
           <w:tcPr>
-            <w:tcW w:w="3020" w:type="dxa"/>
+            <w:tcW w:w="3114" w:type="dxa"/>
             <w:shd w:val="clear" w:color="auto" w:fill="BFBFBF" w:themeFill="background1" w:themeFillShade="BF"/>
           </w:tcPr>
           <w:p>
@@ -2226,7 +2221,7 @@
         </w:tc>
         <w:tc>
           <w:tcPr>
-            <w:tcW w:w="3021" w:type="dxa"/>
+            <w:tcW w:w="2927" w:type="dxa"/>
             <w:shd w:val="clear" w:color="auto" w:fill="BFBFBF" w:themeFill="background1" w:themeFillShade="BF"/>
           </w:tcPr>
           <w:p>
@@ -2235,7 +2230,7 @@
               <w:jc w:val="center"/>
             </w:pPr>
             <w:r>
-              <w:t>Kurze Erklärung</w:t>
+              <w:t>Variable(n)</w:t>
             </w:r>
           </w:p>
         </w:tc>
@@ -2261,13 +2256,30 @@
         </w:trPr>
         <w:tc>
           <w:tcPr>
-            <w:tcW w:w="3020" w:type="dxa"/>
+            <w:tcW w:w="3114" w:type="dxa"/>
           </w:tcPr>
           <w:p>
             <w:pPr>
               <w:pStyle w:val="DHGETExt"/>
               <w:jc w:val="center"/>
             </w:pPr>
+            <w:r>
+              <w:t>--bed-temperature &lt;t&gt;</w:t>
+            </w:r>
+          </w:p>
+        </w:tc>
+        <w:tc>
+          <w:tcPr>
+            <w:tcW w:w="2927" w:type="dxa"/>
+          </w:tcPr>
+          <w:p>
+            <w:pPr>
+              <w:pStyle w:val="DHGETExt"/>
+              <w:jc w:val="center"/>
+            </w:pPr>
+            <w:r>
+              <w:t>t = ganze Zahl, z.B.: 98</w:t>
+            </w:r>
           </w:p>
         </w:tc>
         <w:tc>
@@ -2279,17 +2291,16 @@
               <w:pStyle w:val="DHGETExt"/>
               <w:jc w:val="center"/>
             </w:pPr>
-          </w:p>
-        </w:tc>
-        <w:tc>
-          <w:tcPr>
-            <w:tcW w:w="3021" w:type="dxa"/>
-          </w:tcPr>
-          <w:p>
-            <w:pPr>
-              <w:pStyle w:val="DHGETExt"/>
-              <w:jc w:val="center"/>
-            </w:pPr>
+            <w:r>
+              <w:t xml:space="preserve">Hier soll die </w:t>
+            </w:r>
+            <w:r>
+              <w:t>Druckbett-Temperatur angegeben werden.</w:t>
+            </w:r>
+            <w:r>
+              <w:br/>
+              <w:t>Maßeinheit: [°C]</w:t>
+            </w:r>
           </w:p>
         </w:tc>
       </w:tr>
@@ -2299,13 +2310,30 @@
         </w:trPr>
         <w:tc>
           <w:tcPr>
-            <w:tcW w:w="3020" w:type="dxa"/>
+            <w:tcW w:w="3114" w:type="dxa"/>
           </w:tcPr>
           <w:p>
             <w:pPr>
               <w:pStyle w:val="DHGETExt"/>
               <w:jc w:val="center"/>
             </w:pPr>
+            <w:r>
+              <w:t>--cooling</w:t>
+            </w:r>
+          </w:p>
+        </w:tc>
+        <w:tc>
+          <w:tcPr>
+            <w:tcW w:w="2927" w:type="dxa"/>
+          </w:tcPr>
+          <w:p>
+            <w:pPr>
+              <w:pStyle w:val="DHGETExt"/>
+              <w:jc w:val="center"/>
+            </w:pPr>
+            <w:r>
+              <w:t>-</w:t>
+            </w:r>
           </w:p>
         </w:tc>
         <w:tc>
@@ -2317,17 +2345,9 @@
               <w:pStyle w:val="DHGETExt"/>
               <w:jc w:val="center"/>
             </w:pPr>
-          </w:p>
-        </w:tc>
-        <w:tc>
-          <w:tcPr>
-            <w:tcW w:w="3021" w:type="dxa"/>
-          </w:tcPr>
-          <w:p>
-            <w:pPr>
-              <w:pStyle w:val="DHGETExt"/>
-              <w:jc w:val="center"/>
-            </w:pPr>
+            <w:r>
+              <w:t>Lüfter- und Kühlungssteuerung aktivieren</w:t>
+            </w:r>
           </w:p>
         </w:tc>
       </w:tr>
@@ -2337,13 +2357,39 @@
         </w:trPr>
         <w:tc>
           <w:tcPr>
-            <w:tcW w:w="3020" w:type="dxa"/>
+            <w:tcW w:w="3114" w:type="dxa"/>
           </w:tcPr>
           <w:p>
             <w:pPr>
               <w:pStyle w:val="DHGETExt"/>
               <w:jc w:val="center"/>
             </w:pPr>
+            <w:r>
+              <w:t>--filament-diameter &lt;d&gt;</w:t>
+            </w:r>
+          </w:p>
+        </w:tc>
+        <w:tc>
+          <w:tcPr>
+            <w:tcW w:w="2927" w:type="dxa"/>
+          </w:tcPr>
+          <w:p>
+            <w:pPr>
+              <w:pStyle w:val="DHGETExt"/>
+              <w:jc w:val="center"/>
+            </w:pPr>
+            <w:r>
+              <w:t xml:space="preserve">d = </w:t>
+            </w:r>
+            <w:r>
+              <w:t>ganze Zahl</w:t>
+            </w:r>
+            <w:r>
+              <w:t xml:space="preserve">, z.B.: </w:t>
+            </w:r>
+            <w:r>
+              <w:t>6</w:t>
+            </w:r>
           </w:p>
         </w:tc>
         <w:tc>
@@ -2355,17 +2401,23 @@
               <w:pStyle w:val="DHGETExt"/>
               <w:jc w:val="center"/>
             </w:pPr>
-          </w:p>
-        </w:tc>
-        <w:tc>
-          <w:tcPr>
-            <w:tcW w:w="3021" w:type="dxa"/>
-          </w:tcPr>
-          <w:p>
-            <w:pPr>
-              <w:pStyle w:val="DHGETExt"/>
-              <w:jc w:val="center"/>
-            </w:pPr>
+            <w:r>
+              <w:t xml:space="preserve">Durchmesser des </w:t>
+            </w:r>
+            <w:r>
+              <w:t>Filaments</w:t>
+            </w:r>
+            <w:r>
+              <w:t xml:space="preserve"> </w:t>
+            </w:r>
+            <w:r>
+              <w:br/>
+              <w:t>Maßeinheit: [mm]</w:t>
+            </w:r>
+            <w:r>
+              <w:br/>
+              <w:t>Default: 3</w:t>
+            </w:r>
           </w:p>
         </w:tc>
       </w:tr>
@@ -2375,13 +2427,30 @@
         </w:trPr>
         <w:tc>
           <w:tcPr>
-            <w:tcW w:w="3020" w:type="dxa"/>
+            <w:tcW w:w="3114" w:type="dxa"/>
           </w:tcPr>
           <w:p>
             <w:pPr>
               <w:pStyle w:val="DHGETExt"/>
               <w:jc w:val="center"/>
             </w:pPr>
+            <w:r>
+              <w:t>--fill-density &lt;d&gt;</w:t>
+            </w:r>
+          </w:p>
+        </w:tc>
+        <w:tc>
+          <w:tcPr>
+            <w:tcW w:w="2927" w:type="dxa"/>
+          </w:tcPr>
+          <w:p>
+            <w:pPr>
+              <w:pStyle w:val="DHGETExt"/>
+              <w:jc w:val="center"/>
+            </w:pPr>
+            <w:r>
+              <w:t>d = ganze Zahl, z.B.: 50</w:t>
+            </w:r>
           </w:p>
         </w:tc>
         <w:tc>
@@ -2393,17 +2462,21 @@
               <w:pStyle w:val="DHGETExt"/>
               <w:jc w:val="center"/>
             </w:pPr>
-          </w:p>
-        </w:tc>
-        <w:tc>
-          <w:tcPr>
-            <w:tcW w:w="3021" w:type="dxa"/>
-          </w:tcPr>
-          <w:p>
-            <w:pPr>
-              <w:pStyle w:val="DHGETExt"/>
-              <w:jc w:val="center"/>
-            </w:pPr>
+            <w:r>
+              <w:t>Dichte der Füllung</w:t>
+            </w:r>
+            <w:r>
+              <w:br/>
+              <w:t>Maßeinheit: [%]</w:t>
+            </w:r>
+            <w:r>
+              <w:br/>
+              <w:t>Default: 40</w:t>
+            </w:r>
+            <w:r>
+              <w:br/>
+              <w:t>Bereich: 0-100</w:t>
+            </w:r>
           </w:p>
         </w:tc>
       </w:tr>
@@ -2413,13 +2486,30 @@
         </w:trPr>
         <w:tc>
           <w:tcPr>
-            <w:tcW w:w="3020" w:type="dxa"/>
+            <w:tcW w:w="3114" w:type="dxa"/>
           </w:tcPr>
           <w:p>
             <w:pPr>
               <w:pStyle w:val="DHGETExt"/>
               <w:jc w:val="center"/>
             </w:pPr>
+            <w:r>
+              <w:t>--layer-height &lt;h&gt;</w:t>
+            </w:r>
+          </w:p>
+        </w:tc>
+        <w:tc>
+          <w:tcPr>
+            <w:tcW w:w="2927" w:type="dxa"/>
+          </w:tcPr>
+          <w:p>
+            <w:pPr>
+              <w:pStyle w:val="DHGETExt"/>
+              <w:jc w:val="center"/>
+            </w:pPr>
+            <w:r>
+              <w:t>h = Kommazahl, z.B.: 0.2</w:t>
+            </w:r>
           </w:p>
         </w:tc>
         <w:tc>
@@ -2431,17 +2521,17 @@
               <w:pStyle w:val="DHGETExt"/>
               <w:jc w:val="center"/>
             </w:pPr>
-          </w:p>
-        </w:tc>
-        <w:tc>
-          <w:tcPr>
-            <w:tcW w:w="3021" w:type="dxa"/>
-          </w:tcPr>
-          <w:p>
-            <w:pPr>
-              <w:pStyle w:val="DHGETExt"/>
-              <w:jc w:val="center"/>
-            </w:pPr>
+            <w:r>
+              <w:t>Hier wird die Layer-Höhe des Modells angegeben.</w:t>
+            </w:r>
+            <w:r>
+              <w:br/>
+              <w:t>Maßeinheit: [mm]</w:t>
+            </w:r>
+            <w:r>
+              <w:br/>
+              <w:t>Default: 0.4</w:t>
+            </w:r>
           </w:p>
         </w:tc>
       </w:tr>
@@ -2451,13 +2541,30 @@
         </w:trPr>
         <w:tc>
           <w:tcPr>
-            <w:tcW w:w="3020" w:type="dxa"/>
+            <w:tcW w:w="3114" w:type="dxa"/>
           </w:tcPr>
           <w:p>
             <w:pPr>
               <w:pStyle w:val="DHGETExt"/>
               <w:jc w:val="center"/>
             </w:pPr>
+            <w:r>
+              <w:t>--nozzle-diameter &lt;d&gt;</w:t>
+            </w:r>
+          </w:p>
+        </w:tc>
+        <w:tc>
+          <w:tcPr>
+            <w:tcW w:w="2927" w:type="dxa"/>
+          </w:tcPr>
+          <w:p>
+            <w:pPr>
+              <w:pStyle w:val="DHGETExt"/>
+              <w:jc w:val="center"/>
+            </w:pPr>
+            <w:r>
+              <w:t>d = Kommazahl, z.B.: 0.35</w:t>
+            </w:r>
           </w:p>
         </w:tc>
         <w:tc>
@@ -2469,17 +2576,17 @@
               <w:pStyle w:val="DHGETExt"/>
               <w:jc w:val="center"/>
             </w:pPr>
-          </w:p>
-        </w:tc>
-        <w:tc>
-          <w:tcPr>
-            <w:tcW w:w="3021" w:type="dxa"/>
-          </w:tcPr>
-          <w:p>
-            <w:pPr>
-              <w:pStyle w:val="DHGETExt"/>
-              <w:jc w:val="center"/>
-            </w:pPr>
+            <w:r>
+              <w:t>Durchmesser der Düse</w:t>
+            </w:r>
+            <w:r>
+              <w:br/>
+              <w:t>Maßeinheit: [mm]</w:t>
+            </w:r>
+            <w:r>
+              <w:br/>
+              <w:t>Default: 0.5</w:t>
+            </w:r>
           </w:p>
         </w:tc>
       </w:tr>
@@ -2489,13 +2596,34 @@
         </w:trPr>
         <w:tc>
           <w:tcPr>
-            <w:tcW w:w="3020" w:type="dxa"/>
+            <w:tcW w:w="3114" w:type="dxa"/>
           </w:tcPr>
           <w:p>
             <w:pPr>
               <w:pStyle w:val="DHGETExt"/>
               <w:jc w:val="center"/>
             </w:pPr>
+            <w:r>
+              <w:lastRenderedPageBreak/>
+              <w:t>--output</w:t>
+            </w:r>
+            <w:r>
+              <w:t xml:space="preserve"> &lt;o&gt;</w:t>
+            </w:r>
+          </w:p>
+        </w:tc>
+        <w:tc>
+          <w:tcPr>
+            <w:tcW w:w="2927" w:type="dxa"/>
+          </w:tcPr>
+          <w:p>
+            <w:pPr>
+              <w:pStyle w:val="DHGETExt"/>
+              <w:jc w:val="center"/>
+            </w:pPr>
+            <w:r>
+              <w:t>o = Name der Datei</w:t>
+            </w:r>
           </w:p>
         </w:tc>
         <w:tc>
@@ -2507,6 +2635,51 @@
               <w:pStyle w:val="DHGETExt"/>
               <w:jc w:val="center"/>
             </w:pPr>
+            <w:r>
+              <w:t>Datei, in die gcode ausgegeben werden soll Wenn ein Verzeichnis für diese Option angegeben wird, wird die Ausgabe unter diesem Verzeichnis gespeichert.</w:t>
+            </w:r>
+          </w:p>
+        </w:tc>
+      </w:tr>
+      <w:tr>
+        <w:trPr>
+          <w:jc w:val="center"/>
+        </w:trPr>
+        <w:tc>
+          <w:tcPr>
+            <w:tcW w:w="3114" w:type="dxa"/>
+          </w:tcPr>
+          <w:p>
+            <w:pPr>
+              <w:pStyle w:val="DHGETExt"/>
+              <w:jc w:val="center"/>
+            </w:pPr>
+            <w:r>
+              <w:t>--output-filename-format &lt;f&gt;</w:t>
+            </w:r>
+          </w:p>
+        </w:tc>
+        <w:tc>
+          <w:tcPr>
+            <w:tcW w:w="2927" w:type="dxa"/>
+          </w:tcPr>
+          <w:p>
+            <w:pPr>
+              <w:pStyle w:val="DHGETExt"/>
+              <w:jc w:val="center"/>
+            </w:pPr>
+            <w:r>
+              <w:t xml:space="preserve">f = </w:t>
+            </w:r>
+            <w:r>
+              <w:t xml:space="preserve">Format der Datei </w:t>
+            </w:r>
+            <w:r>
+              <w:br/>
+            </w:r>
+            <w:r>
+              <w:t>(gcode oder stl)</w:t>
+            </w:r>
           </w:p>
         </w:tc>
         <w:tc>
@@ -2518,6 +2691,228 @@
               <w:pStyle w:val="DHGETExt"/>
               <w:jc w:val="center"/>
             </w:pPr>
+            <w:r>
+              <w:t>Hier wird das Format der berechneten Datei angegeben.</w:t>
+            </w:r>
+          </w:p>
+        </w:tc>
+      </w:tr>
+      <w:tr>
+        <w:trPr>
+          <w:jc w:val="center"/>
+        </w:trPr>
+        <w:tc>
+          <w:tcPr>
+            <w:tcW w:w="3114" w:type="dxa"/>
+          </w:tcPr>
+          <w:p>
+            <w:pPr>
+              <w:pStyle w:val="DHGETExt"/>
+              <w:jc w:val="center"/>
+            </w:pPr>
+            <w:r>
+              <w:t>--retract-length &lt;l&gt;</w:t>
+            </w:r>
+          </w:p>
+        </w:tc>
+        <w:tc>
+          <w:tcPr>
+            <w:tcW w:w="2927" w:type="dxa"/>
+          </w:tcPr>
+          <w:p>
+            <w:pPr>
+              <w:pStyle w:val="DHGETExt"/>
+              <w:jc w:val="center"/>
+            </w:pPr>
+            <w:r>
+              <w:t>l = ganze Zahl, z.B.: 36</w:t>
+            </w:r>
+          </w:p>
+        </w:tc>
+        <w:tc>
+          <w:tcPr>
+            <w:tcW w:w="3021" w:type="dxa"/>
+          </w:tcPr>
+          <w:p>
+            <w:pPr>
+              <w:pStyle w:val="DHGETExt"/>
+              <w:jc w:val="center"/>
+            </w:pPr>
+            <w:r>
+              <w:t>Länge des Rückzugs beim Anhalten der Extrusion</w:t>
+            </w:r>
+            <w:r>
+              <w:br/>
+              <w:t>Maßeinheit: [mm]</w:t>
+            </w:r>
+          </w:p>
+        </w:tc>
+      </w:tr>
+      <w:tr>
+        <w:trPr>
+          <w:jc w:val="center"/>
+        </w:trPr>
+        <w:tc>
+          <w:tcPr>
+            <w:tcW w:w="3114" w:type="dxa"/>
+          </w:tcPr>
+          <w:p>
+            <w:pPr>
+              <w:pStyle w:val="DHGETExt"/>
+              <w:jc w:val="center"/>
+            </w:pPr>
+            <w:r>
+              <w:t>--scale-to-fit &lt;x&gt; &lt;y&gt; &lt;z&gt;</w:t>
+            </w:r>
+          </w:p>
+        </w:tc>
+        <w:tc>
+          <w:tcPr>
+            <w:tcW w:w="2927" w:type="dxa"/>
+          </w:tcPr>
+          <w:p>
+            <w:pPr>
+              <w:pStyle w:val="DHGETExt"/>
+              <w:jc w:val="center"/>
+            </w:pPr>
+            <w:r>
+              <w:t>x/y/z = ganze Zahl, z.B.: 350</w:t>
+            </w:r>
+            <w:r>
+              <w:t xml:space="preserve"> 340 390</w:t>
+            </w:r>
+          </w:p>
+        </w:tc>
+        <w:tc>
+          <w:tcPr>
+            <w:tcW w:w="3021" w:type="dxa"/>
+          </w:tcPr>
+          <w:p>
+            <w:pPr>
+              <w:pStyle w:val="DHGETExt"/>
+              <w:jc w:val="center"/>
+            </w:pPr>
+            <w:r>
+              <w:t xml:space="preserve">Hier soll eine neue Größe für das Model angegeben werden. </w:t>
+            </w:r>
+            <w:r>
+              <w:br/>
+              <w:t>Maßeinheit: [mm]</w:t>
+            </w:r>
+          </w:p>
+        </w:tc>
+      </w:tr>
+      <w:tr>
+        <w:trPr>
+          <w:jc w:val="center"/>
+        </w:trPr>
+        <w:tc>
+          <w:tcPr>
+            <w:tcW w:w="3114" w:type="dxa"/>
+          </w:tcPr>
+          <w:p>
+            <w:pPr>
+              <w:pStyle w:val="DHGETExt"/>
+              <w:jc w:val="center"/>
+            </w:pPr>
+            <w:r>
+              <w:t>--support-material</w:t>
+            </w:r>
+          </w:p>
+        </w:tc>
+        <w:tc>
+          <w:tcPr>
+            <w:tcW w:w="2927" w:type="dxa"/>
+          </w:tcPr>
+          <w:p>
+            <w:pPr>
+              <w:pStyle w:val="DHGETExt"/>
+              <w:jc w:val="center"/>
+            </w:pPr>
+            <w:r>
+              <w:t>-</w:t>
+            </w:r>
+          </w:p>
+        </w:tc>
+        <w:tc>
+          <w:tcPr>
+            <w:tcW w:w="3021" w:type="dxa"/>
+          </w:tcPr>
+          <w:p>
+            <w:pPr>
+              <w:pStyle w:val="DHGETExt"/>
+              <w:jc w:val="center"/>
+            </w:pPr>
+            <w:r>
+              <w:t xml:space="preserve">Erzeugen von </w:t>
+            </w:r>
+            <w:r>
+              <w:t>Hilfsmaterial</w:t>
+            </w:r>
+            <w:r>
+              <w:t xml:space="preserve"> für Überhänge</w:t>
+            </w:r>
+          </w:p>
+        </w:tc>
+      </w:tr>
+      <w:tr>
+        <w:trPr>
+          <w:jc w:val="center"/>
+        </w:trPr>
+        <w:tc>
+          <w:tcPr>
+            <w:tcW w:w="3114" w:type="dxa"/>
+          </w:tcPr>
+          <w:p>
+            <w:pPr>
+              <w:pStyle w:val="DHGETExt"/>
+              <w:jc w:val="center"/>
+            </w:pPr>
+            <w:r>
+              <w:t>--temperature &lt;t&gt;</w:t>
+            </w:r>
+          </w:p>
+        </w:tc>
+        <w:tc>
+          <w:tcPr>
+            <w:tcW w:w="2927" w:type="dxa"/>
+          </w:tcPr>
+          <w:p>
+            <w:pPr>
+              <w:pStyle w:val="DHGETExt"/>
+              <w:jc w:val="center"/>
+            </w:pPr>
+            <w:r>
+              <w:t>t = ganze Zahl, z.B.: 92</w:t>
+            </w:r>
+          </w:p>
+        </w:tc>
+        <w:tc>
+          <w:tcPr>
+            <w:tcW w:w="3021" w:type="dxa"/>
+          </w:tcPr>
+          <w:p>
+            <w:pPr>
+              <w:pStyle w:val="DHGETExt"/>
+              <w:jc w:val="center"/>
+            </w:pPr>
+            <w:r>
+              <w:t>Extrusionstemperatur</w:t>
+            </w:r>
+            <w:r>
+              <w:br/>
+            </w:r>
+            <w:r>
+              <w:t xml:space="preserve"> 0 zum Deaktivieren </w:t>
+            </w:r>
+            <w:r>
+              <w:br/>
+              <w:t>Maßeinheit: [°C]</w:t>
+            </w:r>
+            <w:r>
+              <w:br/>
+              <w:t>Default: 200</w:t>
+            </w:r>
           </w:p>
         </w:tc>
       </w:tr>
@@ -2562,120 +2957,17 @@
     </w:p>
     <w:p>
       <w:pPr>
-        <w:pStyle w:val="DHGE2"/>
-        <w:ind w:left="993" w:hanging="993"/>
-      </w:pPr>
-      <w:bookmarkStart w:id="8" w:name="_Toc53490507"/>
-      <w:r>
-        <w:t>Kann-Board</w:t>
-      </w:r>
-      <w:bookmarkEnd w:id="8"/>
-    </w:p>
-    <w:p>
-      <w:pPr>
-        <w:pStyle w:val="DHGE2"/>
-        <w:ind w:left="993" w:hanging="993"/>
-      </w:pPr>
-      <w:bookmarkStart w:id="9" w:name="_Toc53490508"/>
-      <w:r>
-        <w:t>MVP</w:t>
-      </w:r>
-      <w:bookmarkEnd w:id="9"/>
-    </w:p>
-    <w:p>
-      <w:pPr>
         <w:pStyle w:val="DHGETExt"/>
       </w:pPr>
       <w:r>
-        <w:t>Ein Minimum Viable Product (MVP</w:t>
-      </w:r>
-      <w:r>
-        <w:t xml:space="preserve">) </w:t>
-      </w:r>
-      <w:r>
-        <w:t xml:space="preserve">ist die erste minimal funktionsfähige Iteration eines </w:t>
-      </w:r>
-      <w:hyperlink r:id="rId7" w:tooltip="Produkt (Wirtschaft)" w:history="1">
-        <w:r>
-          <w:rPr>
-            <w:rStyle w:val="Hyperlink"/>
-            <w:color w:val="auto"/>
-            <w:u w:val="none"/>
-          </w:rPr>
-          <w:t>Produkts</w:t>
-        </w:r>
-      </w:hyperlink>
-      <w:r>
-        <w:t>, das entwickelt werden muss, um mit minimalem Aufwand den Kunden-, Markt- oder Funktionsbedarf zu decken und handlungsrelevantes Feedback zu gewährleisten</w:t>
-      </w:r>
-      <w:r>
-        <w:t>. Das MVP sieht ist aus dem Story-Board zu entnehmen.</w:t>
-      </w:r>
-    </w:p>
-    <w:p>
-      <w:pPr>
-        <w:pStyle w:val="DHGETExt"/>
-      </w:pPr>
-    </w:p>
-    <w:p>
-      <w:pPr>
-        <w:pStyle w:val="DHGE1"/>
-      </w:pPr>
-      <w:bookmarkStart w:id="10" w:name="_Toc53490509"/>
-      <w:r>
-        <w:lastRenderedPageBreak/>
-        <w:t>Systemdokumentation</w:t>
-      </w:r>
-      <w:bookmarkEnd w:id="10"/>
-    </w:p>
-    <w:p>
-      <w:pPr>
-        <w:pStyle w:val="DHGE2"/>
-        <w:ind w:left="993" w:hanging="709"/>
-      </w:pPr>
-      <w:bookmarkStart w:id="11" w:name="_Toc53490510"/>
-      <w:r>
-        <w:lastRenderedPageBreak/>
-        <w:t>Code / Code-Kommentare</w:t>
-      </w:r>
-      <w:bookmarkEnd w:id="11"/>
-    </w:p>
-    <w:p>
-      <w:pPr>
-        <w:pStyle w:val="DHGE2"/>
-        <w:ind w:left="993" w:hanging="709"/>
-      </w:pPr>
-      <w:bookmarkStart w:id="12" w:name="_Toc53490511"/>
-      <w:r>
-        <w:t>Wizard</w:t>
-      </w:r>
-      <w:bookmarkEnd w:id="12"/>
-    </w:p>
-    <w:p>
-      <w:pPr>
-        <w:pStyle w:val="DHGE2"/>
-        <w:ind w:left="993" w:hanging="709"/>
-      </w:pPr>
-      <w:bookmarkStart w:id="13" w:name="_Toc53490512"/>
-      <w:r>
-        <w:t xml:space="preserve"> PAP</w:t>
-      </w:r>
-      <w:bookmarkEnd w:id="13"/>
-    </w:p>
-    <w:p>
-      <w:pPr>
-        <w:pStyle w:val="DHGETExt"/>
-        <w:jc w:val="center"/>
-      </w:pPr>
-      <w:r>
         <w:rPr>
           <w:noProof/>
         </w:rPr>
         <w:drawing>
-          <wp:inline distT="0" distB="0" distL="0" distR="0" wp14:anchorId="6AD2BDFD" wp14:editId="0A6E74BA">
-            <wp:extent cx="2647950" cy="7536472"/>
-            <wp:effectExtent l="0" t="0" r="0" b="7620"/>
-            <wp:docPr id="2" name="Grafik 2"/>
+          <wp:inline distT="0" distB="0" distL="0" distR="0" wp14:anchorId="049416BF" wp14:editId="55865B3D">
+            <wp:extent cx="7811504" cy="5600699"/>
+            <wp:effectExtent l="635" t="0" r="0" b="0"/>
+            <wp:docPr id="6" name="Grafik 6" descr="Ein Bild, das drinnen, Screenshot, sitzend, Monitor enthält.&#10;&#10;Automatisch generierte Beschreibung"/>
             <wp:cNvGraphicFramePr>
               <a:graphicFrameLocks xmlns:a="http://schemas.openxmlformats.org/drawingml/2006/main" noChangeAspect="1"/>
             </wp:cNvGraphicFramePr>
@@ -2683,10 +2975,71 @@
               <a:graphicData uri="http://schemas.openxmlformats.org/drawingml/2006/picture">
                 <pic:pic xmlns:pic="http://schemas.openxmlformats.org/drawingml/2006/picture">
                   <pic:nvPicPr>
-                    <pic:cNvPr id="2" name="Grafik 2"/>
+                    <pic:cNvPr id="6" name="Grafik 6" descr="Ein Bild, das drinnen, Screenshot, sitzend, Monitor enthält.&#10;&#10;Automatisch generierte Beschreibung"/>
                     <pic:cNvPicPr/>
                   </pic:nvPicPr>
-                  <pic:blipFill rotWithShape="1">
+                  <pic:blipFill>
+                    <a:blip r:embed="rId7">
+                      <a:extLst>
+                        <a:ext uri="{28A0092B-C50C-407E-A947-70E740481C1C}">
+                          <a14:useLocalDpi xmlns:a14="http://schemas.microsoft.com/office/drawing/2010/main" val="0"/>
+                        </a:ext>
+                      </a:extLst>
+                    </a:blip>
+                    <a:stretch>
+                      <a:fillRect/>
+                    </a:stretch>
+                  </pic:blipFill>
+                  <pic:spPr>
+                    <a:xfrm rot="5400000">
+                      <a:off x="0" y="0"/>
+                      <a:ext cx="7870420" cy="5642941"/>
+                    </a:xfrm>
+                    <a:prstGeom prst="rect">
+                      <a:avLst/>
+                    </a:prstGeom>
+                  </pic:spPr>
+                </pic:pic>
+              </a:graphicData>
+            </a:graphic>
+          </wp:inline>
+        </w:drawing>
+      </w:r>
+    </w:p>
+    <w:p>
+      <w:pPr>
+        <w:pStyle w:val="DHGETExt"/>
+      </w:pPr>
+      <w:r>
+        <w:lastRenderedPageBreak/>
+        <w:t>Das Story Board besteht aus einzelnen Karten, in dem der Kunde seine Anforderungen äußert.</w:t>
+      </w:r>
+    </w:p>
+    <w:p>
+      <w:pPr>
+        <w:pStyle w:val="DHGETExt"/>
+        <w:jc w:val="center"/>
+      </w:pPr>
+      <w:r>
+        <w:rPr>
+          <w:noProof/>
+        </w:rPr>
+        <w:drawing>
+          <wp:inline distT="0" distB="0" distL="0" distR="0" wp14:anchorId="53896B06" wp14:editId="3951EDD1">
+            <wp:extent cx="4248574" cy="2981325"/>
+            <wp:effectExtent l="0" t="0" r="0" b="0"/>
+            <wp:docPr id="7" name="Grafik 7"/>
+            <wp:cNvGraphicFramePr>
+              <a:graphicFrameLocks xmlns:a="http://schemas.openxmlformats.org/drawingml/2006/main" noChangeAspect="1"/>
+            </wp:cNvGraphicFramePr>
+            <a:graphic xmlns:a="http://schemas.openxmlformats.org/drawingml/2006/main">
+              <a:graphicData uri="http://schemas.openxmlformats.org/drawingml/2006/picture">
+                <pic:pic xmlns:pic="http://schemas.openxmlformats.org/drawingml/2006/picture">
+                  <pic:nvPicPr>
+                    <pic:cNvPr id="7" name="Grafik 7"/>
+                    <pic:cNvPicPr/>
+                  </pic:nvPicPr>
+                  <pic:blipFill>
                     <a:blip r:embed="rId8">
                       <a:extLst>
                         <a:ext uri="{28A0092B-C50C-407E-A947-70E740481C1C}">
@@ -2694,13 +3047,432 @@
                         </a:ext>
                       </a:extLst>
                     </a:blip>
-                    <a:srcRect b="49500"/>
+                    <a:stretch>
+                      <a:fillRect/>
+                    </a:stretch>
+                  </pic:blipFill>
+                  <pic:spPr>
+                    <a:xfrm>
+                      <a:off x="0" y="0"/>
+                      <a:ext cx="4282198" cy="3004920"/>
+                    </a:xfrm>
+                    <a:prstGeom prst="rect">
+                      <a:avLst/>
+                    </a:prstGeom>
+                  </pic:spPr>
+                </pic:pic>
+              </a:graphicData>
+            </a:graphic>
+          </wp:inline>
+        </w:drawing>
+      </w:r>
+    </w:p>
+    <w:p>
+      <w:pPr>
+        <w:pStyle w:val="DHGETExt"/>
+      </w:pPr>
+      <w:r>
+        <w:t>Hier ist eine Karte aus dem Bereich „anzeigen“</w:t>
+      </w:r>
+      <w:r>
+        <w:t>. Die Karte enthält eine nichtfunktionale Anforderung, die von den Entwicklern eingesetzt wurde.</w:t>
+      </w:r>
+      <w:r>
+        <w:t xml:space="preserve"> </w:t>
+      </w:r>
+      <w:r>
+        <w:rPr>
+          <w:rStyle w:val="Fett"/>
+          <w:b w:val="0"/>
+          <w:bCs w:val="0"/>
+        </w:rPr>
+        <w:t>Nicht-funktionale Anforderungen</w:t>
+      </w:r>
+      <w:r>
+        <w:t xml:space="preserve"> hingegen sind meist unspezifisch für ein Produkt. Beispiele für nicht-funktionale Anforderungen sind</w:t>
+      </w:r>
+      <w:r>
+        <w:t xml:space="preserve"> User Stories enthalten immer den gleichen Text:</w:t>
+      </w:r>
+    </w:p>
+    <w:p>
+      <w:pPr>
+        <w:pStyle w:val="DHGETExt"/>
+        <w:jc w:val="center"/>
+      </w:pPr>
+      <w:r>
+        <w:t>Als …</w:t>
+      </w:r>
+      <w:r>
+        <w:br/>
+        <w:t>möchte ich …</w:t>
+      </w:r>
+      <w:r>
+        <w:br/>
+        <w:t>um …</w:t>
+      </w:r>
+    </w:p>
+    <w:p>
+      <w:pPr>
+        <w:pStyle w:val="DHGETExt"/>
+      </w:pPr>
+      <w:r>
+        <w:t xml:space="preserve">In der nächsten Karte ist </w:t>
+      </w:r>
+      <w:r>
+        <w:t>eine funktionale Anforderung</w:t>
+      </w:r>
+      <w:r>
+        <w:t xml:space="preserve"> zu erkennen.</w:t>
+      </w:r>
+      <w:r>
+        <w:t xml:space="preserve"> </w:t>
+      </w:r>
+      <w:r>
+        <w:rPr>
+          <w:rStyle w:val="Fett"/>
+          <w:b w:val="0"/>
+          <w:bCs w:val="0"/>
+        </w:rPr>
+        <w:t>Funktionale Anforderungen</w:t>
+      </w:r>
+      <w:r>
+        <w:t xml:space="preserve"> sind die Anforderungen, deren Umsetzung direkt der Zweckbestimmung des Produkts dienen. Sie sind spezifisch für dieses Produkt.</w:t>
+      </w:r>
+    </w:p>
+    <w:p>
+      <w:pPr>
+        <w:pStyle w:val="DHGETExt"/>
+        <w:jc w:val="center"/>
+      </w:pPr>
+      <w:r>
+        <w:rPr>
+          <w:noProof/>
+        </w:rPr>
+        <w:lastRenderedPageBreak/>
+        <w:drawing>
+          <wp:inline distT="0" distB="0" distL="0" distR="0" wp14:anchorId="39ACDBBA" wp14:editId="4DB69C27">
+            <wp:extent cx="4380535" cy="2952750"/>
+            <wp:effectExtent l="0" t="0" r="1270" b="0"/>
+            <wp:docPr id="8" name="Grafik 8"/>
+            <wp:cNvGraphicFramePr>
+              <a:graphicFrameLocks xmlns:a="http://schemas.openxmlformats.org/drawingml/2006/main" noChangeAspect="1"/>
+            </wp:cNvGraphicFramePr>
+            <a:graphic xmlns:a="http://schemas.openxmlformats.org/drawingml/2006/main">
+              <a:graphicData uri="http://schemas.openxmlformats.org/drawingml/2006/picture">
+                <pic:pic xmlns:pic="http://schemas.openxmlformats.org/drawingml/2006/picture">
+                  <pic:nvPicPr>
+                    <pic:cNvPr id="8" name="Grafik 8"/>
+                    <pic:cNvPicPr/>
+                  </pic:nvPicPr>
+                  <pic:blipFill>
+                    <a:blip r:embed="rId9">
+                      <a:extLst>
+                        <a:ext uri="{28A0092B-C50C-407E-A947-70E740481C1C}">
+                          <a14:useLocalDpi xmlns:a14="http://schemas.microsoft.com/office/drawing/2010/main" val="0"/>
+                        </a:ext>
+                      </a:extLst>
+                    </a:blip>
+                    <a:stretch>
+                      <a:fillRect/>
+                    </a:stretch>
+                  </pic:blipFill>
+                  <pic:spPr>
+                    <a:xfrm>
+                      <a:off x="0" y="0"/>
+                      <a:ext cx="4425558" cy="2983098"/>
+                    </a:xfrm>
+                    <a:prstGeom prst="rect">
+                      <a:avLst/>
+                    </a:prstGeom>
+                  </pic:spPr>
+                </pic:pic>
+              </a:graphicData>
+            </a:graphic>
+          </wp:inline>
+        </w:drawing>
+      </w:r>
+    </w:p>
+    <w:p>
+      <w:pPr>
+        <w:pStyle w:val="DHGE2"/>
+        <w:ind w:left="993" w:hanging="993"/>
+      </w:pPr>
+      <w:bookmarkStart w:id="8" w:name="_Toc53490507"/>
+      <w:r>
+        <w:t>Kan</w:t>
+      </w:r>
+      <w:r>
+        <w:t>Ban</w:t>
+      </w:r>
+      <w:r>
+        <w:t>-Board</w:t>
+      </w:r>
+      <w:bookmarkEnd w:id="8"/>
+    </w:p>
+    <w:p>
+      <w:pPr>
+        <w:pStyle w:val="DHGETExt"/>
+      </w:pPr>
+      <w:r>
+        <w:t>Ziel des Kanban-Boards ist es, Projektabläufe und Aufgaben zu visualisieren – in übersichtlichen Spalten mit einzelnen Einträgen, die der Reihe nach abgearbeitet werden können.</w:t>
+      </w:r>
+    </w:p>
+    <w:p>
+      <w:pPr>
+        <w:pStyle w:val="DHGETExt"/>
+      </w:pPr>
+      <w:r>
+        <w:t xml:space="preserve">So </w:t>
+      </w:r>
+      <w:r>
+        <w:t>sieht das Team</w:t>
+      </w:r>
+      <w:r>
+        <w:t xml:space="preserve"> auf einen Blick, was zu tun ist und in welchen Bereichen Probleme gelöst werden müssen. Dabei kann das Kanban Board auf viele verschiedene Weisen genutzt und gestaltet werden – um es optimal anzupassen und die Ergebnisse zu verbessern.</w:t>
+      </w:r>
+    </w:p>
+    <w:p>
+      <w:pPr>
+        <w:pStyle w:val="DHGETExt"/>
+      </w:pPr>
+      <w:r>
+        <w:t>Hier ist ein kleiner Ausschnitt aus dem KanBan-Board zu sehen. Zur Übersichtlichkeit wurde aus der frühen Projektphase ein Foto übernommen</w:t>
+      </w:r>
+      <w:r>
+        <w:t>.</w:t>
+      </w:r>
+    </w:p>
+    <w:p>
+      <w:pPr>
+        <w:pStyle w:val="DHGETExt"/>
+        <w:jc w:val="center"/>
+      </w:pPr>
+      <w:r>
+        <w:rPr>
+          <w:noProof/>
+        </w:rPr>
+        <w:lastRenderedPageBreak/>
+        <w:drawing>
+          <wp:inline distT="0" distB="0" distL="0" distR="0" wp14:anchorId="4DA00310" wp14:editId="38F17691">
+            <wp:extent cx="9385165" cy="4696777"/>
+            <wp:effectExtent l="953" t="0" r="7937" b="7938"/>
+            <wp:docPr id="9" name="Grafik 9" descr="Ein Bild, das Screenshot, drinnen, Monitor, Computer enthält.&#10;&#10;Automatisch generierte Beschreibung"/>
+            <wp:cNvGraphicFramePr>
+              <a:graphicFrameLocks xmlns:a="http://schemas.openxmlformats.org/drawingml/2006/main" noChangeAspect="1"/>
+            </wp:cNvGraphicFramePr>
+            <a:graphic xmlns:a="http://schemas.openxmlformats.org/drawingml/2006/main">
+              <a:graphicData uri="http://schemas.openxmlformats.org/drawingml/2006/picture">
+                <pic:pic xmlns:pic="http://schemas.openxmlformats.org/drawingml/2006/picture">
+                  <pic:nvPicPr>
+                    <pic:cNvPr id="9" name="Grafik 9" descr="Ein Bild, das Screenshot, drinnen, Monitor, Computer enthält.&#10;&#10;Automatisch generierte Beschreibung"/>
+                    <pic:cNvPicPr/>
+                  </pic:nvPicPr>
+                  <pic:blipFill>
+                    <a:blip r:embed="rId10">
+                      <a:extLst>
+                        <a:ext uri="{28A0092B-C50C-407E-A947-70E740481C1C}">
+                          <a14:useLocalDpi xmlns:a14="http://schemas.microsoft.com/office/drawing/2010/main" val="0"/>
+                        </a:ext>
+                      </a:extLst>
+                    </a:blip>
+                    <a:stretch>
+                      <a:fillRect/>
+                    </a:stretch>
+                  </pic:blipFill>
+                  <pic:spPr>
+                    <a:xfrm rot="5400000">
+                      <a:off x="0" y="0"/>
+                      <a:ext cx="9420772" cy="4714596"/>
+                    </a:xfrm>
+                    <a:prstGeom prst="rect">
+                      <a:avLst/>
+                    </a:prstGeom>
+                  </pic:spPr>
+                </pic:pic>
+              </a:graphicData>
+            </a:graphic>
+          </wp:inline>
+        </w:drawing>
+      </w:r>
+    </w:p>
+    <w:p>
+      <w:pPr>
+        <w:pStyle w:val="DHGE2"/>
+        <w:ind w:left="993" w:hanging="993"/>
+      </w:pPr>
+      <w:bookmarkStart w:id="9" w:name="_Toc53490508"/>
+      <w:r>
+        <w:lastRenderedPageBreak/>
+        <w:t>MVP</w:t>
+      </w:r>
+      <w:bookmarkEnd w:id="9"/>
+    </w:p>
+    <w:p>
+      <w:pPr>
+        <w:pStyle w:val="DHGETExt"/>
+      </w:pPr>
+      <w:r>
+        <w:t>Ein Minimum Viable Product (MVP</w:t>
+      </w:r>
+      <w:r>
+        <w:t xml:space="preserve">) </w:t>
+      </w:r>
+      <w:r>
+        <w:t xml:space="preserve">ist die erste minimal funktionsfähige Iteration eines </w:t>
+      </w:r>
+      <w:hyperlink r:id="rId11" w:tooltip="Produkt (Wirtschaft)" w:history="1">
+        <w:r>
+          <w:rPr>
+            <w:rStyle w:val="Hyperlink"/>
+            <w:color w:val="auto"/>
+            <w:u w:val="none"/>
+          </w:rPr>
+          <w:t>Produkts</w:t>
+        </w:r>
+      </w:hyperlink>
+      <w:r>
+        <w:t>, das entwickelt werden muss, um mit minimalem Aufwand den Kunden-, Markt- oder Funktionsbedarf zu decken und handlungsrelevantes Feedback zu gewährleisten</w:t>
+      </w:r>
+      <w:r>
+        <w:t>. Das MVP sieht ist aus dem Story-Board zu entnehmen.</w:t>
+      </w:r>
+    </w:p>
+    <w:p>
+      <w:pPr>
+        <w:pStyle w:val="DHGETExt"/>
+        <w:jc w:val="center"/>
+      </w:pPr>
+      <w:r>
+        <w:rPr>
+          <w:noProof/>
+        </w:rPr>
+        <w:drawing>
+          <wp:inline distT="0" distB="0" distL="0" distR="0" wp14:anchorId="1198E067" wp14:editId="37838905">
+            <wp:extent cx="7126605" cy="4083344"/>
+            <wp:effectExtent l="0" t="2222" r="0" b="0"/>
+            <wp:docPr id="10" name="Grafik 10"/>
+            <wp:cNvGraphicFramePr>
+              <a:graphicFrameLocks xmlns:a="http://schemas.openxmlformats.org/drawingml/2006/main" noChangeAspect="1"/>
+            </wp:cNvGraphicFramePr>
+            <a:graphic xmlns:a="http://schemas.openxmlformats.org/drawingml/2006/main">
+              <a:graphicData uri="http://schemas.openxmlformats.org/drawingml/2006/picture">
+                <pic:pic xmlns:pic="http://schemas.openxmlformats.org/drawingml/2006/picture">
+                  <pic:nvPicPr>
+                    <pic:cNvPr id="10" name="Grafik 10"/>
+                    <pic:cNvPicPr/>
+                  </pic:nvPicPr>
+                  <pic:blipFill>
+                    <a:blip r:embed="rId12">
+                      <a:extLst>
+                        <a:ext uri="{28A0092B-C50C-407E-A947-70E740481C1C}">
+                          <a14:useLocalDpi xmlns:a14="http://schemas.microsoft.com/office/drawing/2010/main" val="0"/>
+                        </a:ext>
+                      </a:extLst>
+                    </a:blip>
+                    <a:stretch>
+                      <a:fillRect/>
+                    </a:stretch>
+                  </pic:blipFill>
+                  <pic:spPr>
+                    <a:xfrm rot="5400000">
+                      <a:off x="0" y="0"/>
+                      <a:ext cx="7146735" cy="4094878"/>
+                    </a:xfrm>
+                    <a:prstGeom prst="rect">
+                      <a:avLst/>
+                    </a:prstGeom>
+                  </pic:spPr>
+                </pic:pic>
+              </a:graphicData>
+            </a:graphic>
+          </wp:inline>
+        </w:drawing>
+      </w:r>
+    </w:p>
+    <w:p>
+      <w:pPr>
+        <w:pStyle w:val="DHGE1"/>
+      </w:pPr>
+      <w:bookmarkStart w:id="10" w:name="_Toc53490509"/>
+      <w:r>
+        <w:lastRenderedPageBreak/>
+        <w:t>Systemdokumentation</w:t>
+      </w:r>
+      <w:bookmarkEnd w:id="10"/>
+    </w:p>
+    <w:p>
+      <w:pPr>
+        <w:pStyle w:val="DHGE2"/>
+        <w:ind w:left="993" w:hanging="709"/>
+      </w:pPr>
+      <w:bookmarkStart w:id="11" w:name="_Toc53490510"/>
+      <w:r>
+        <w:t>Code / Code-Kommentare</w:t>
+      </w:r>
+      <w:bookmarkEnd w:id="11"/>
+    </w:p>
+    <w:p>
+      <w:pPr>
+        <w:pStyle w:val="DHGE2"/>
+        <w:ind w:left="993" w:hanging="709"/>
+      </w:pPr>
+      <w:bookmarkStart w:id="12" w:name="_Toc53490511"/>
+      <w:r>
+        <w:t>Wizard</w:t>
+      </w:r>
+      <w:bookmarkEnd w:id="12"/>
+    </w:p>
+    <w:p>
+      <w:pPr>
+        <w:pStyle w:val="DHGE2"/>
+        <w:ind w:left="993" w:hanging="709"/>
+      </w:pPr>
+      <w:bookmarkStart w:id="13" w:name="_Toc53490512"/>
+      <w:r>
+        <w:t xml:space="preserve"> PAP</w:t>
+      </w:r>
+      <w:bookmarkEnd w:id="13"/>
+    </w:p>
+    <w:p>
+      <w:pPr>
+        <w:pStyle w:val="DHGETExt"/>
+        <w:jc w:val="center"/>
+      </w:pPr>
+      <w:r>
+        <w:rPr>
+          <w:noProof/>
+        </w:rPr>
+        <w:drawing>
+          <wp:inline distT="0" distB="0" distL="0" distR="0" wp14:anchorId="12656214" wp14:editId="7745ABBC">
+            <wp:extent cx="2457450" cy="7008822"/>
+            <wp:effectExtent l="0" t="0" r="0" b="1905"/>
+            <wp:docPr id="4" name="Grafik 4"/>
+            <wp:cNvGraphicFramePr>
+              <a:graphicFrameLocks xmlns:a="http://schemas.openxmlformats.org/drawingml/2006/main" noChangeAspect="1"/>
+            </wp:cNvGraphicFramePr>
+            <a:graphic xmlns:a="http://schemas.openxmlformats.org/drawingml/2006/main">
+              <a:graphicData uri="http://schemas.openxmlformats.org/drawingml/2006/picture">
+                <pic:pic xmlns:pic="http://schemas.openxmlformats.org/drawingml/2006/picture">
+                  <pic:nvPicPr>
+                    <pic:cNvPr id="4" name="Grafik 4"/>
+                    <pic:cNvPicPr/>
+                  </pic:nvPicPr>
+                  <pic:blipFill rotWithShape="1">
+                    <a:blip r:embed="rId13">
+                      <a:extLst>
+                        <a:ext uri="{28A0092B-C50C-407E-A947-70E740481C1C}">
+                          <a14:useLocalDpi xmlns:a14="http://schemas.microsoft.com/office/drawing/2010/main" val="0"/>
+                        </a:ext>
+                      </a:extLst>
+                    </a:blip>
+                    <a:srcRect b="49395"/>
                     <a:stretch/>
                   </pic:blipFill>
                   <pic:spPr bwMode="auto">
                     <a:xfrm>
                       <a:off x="0" y="0"/>
-                      <a:ext cx="2655611" cy="7558277"/>
+                      <a:ext cx="2465798" cy="7032630"/>
                     </a:xfrm>
                     <a:prstGeom prst="rect">
                       <a:avLst/>
@@ -2732,10 +3504,10 @@
         </w:rPr>
         <w:lastRenderedPageBreak/>
         <w:drawing>
-          <wp:inline distT="0" distB="0" distL="0" distR="0" wp14:anchorId="5144AFD9" wp14:editId="1832FD45">
-            <wp:extent cx="2893060" cy="8036659"/>
-            <wp:effectExtent l="0" t="0" r="2540" b="2540"/>
-            <wp:docPr id="3" name="Grafik 3"/>
+          <wp:inline distT="0" distB="0" distL="0" distR="0" wp14:anchorId="53B1706F" wp14:editId="6B8F6ACF">
+            <wp:extent cx="2576427" cy="7172325"/>
+            <wp:effectExtent l="0" t="0" r="0" b="0"/>
+            <wp:docPr id="5" name="Grafik 5"/>
             <wp:cNvGraphicFramePr>
               <a:graphicFrameLocks xmlns:a="http://schemas.openxmlformats.org/drawingml/2006/main" noChangeAspect="1"/>
             </wp:cNvGraphicFramePr>
@@ -2743,24 +3515,24 @@
               <a:graphicData uri="http://schemas.openxmlformats.org/drawingml/2006/picture">
                 <pic:pic xmlns:pic="http://schemas.openxmlformats.org/drawingml/2006/picture">
                   <pic:nvPicPr>
-                    <pic:cNvPr id="3" name="Grafik 3"/>
+                    <pic:cNvPr id="5" name="Grafik 5"/>
                     <pic:cNvPicPr/>
                   </pic:nvPicPr>
                   <pic:blipFill rotWithShape="1">
-                    <a:blip r:embed="rId8">
+                    <a:blip r:embed="rId13">
                       <a:extLst>
                         <a:ext uri="{28A0092B-C50C-407E-A947-70E740481C1C}">
                           <a14:useLocalDpi xmlns:a14="http://schemas.microsoft.com/office/drawing/2010/main" val="0"/>
                         </a:ext>
                       </a:extLst>
                     </a:blip>
-                    <a:srcRect t="50710"/>
+                    <a:srcRect t="50606"/>
                     <a:stretch/>
                   </pic:blipFill>
                   <pic:spPr bwMode="auto">
                     <a:xfrm>
                       <a:off x="0" y="0"/>
-                      <a:ext cx="2915919" cy="8100160"/>
+                      <a:ext cx="2618817" cy="7290331"/>
                     </a:xfrm>
                     <a:prstGeom prst="rect">
                       <a:avLst/>
@@ -2805,6 +3577,105 @@
     </w:p>
     <w:p>
       <w:pPr>
+        <w:pStyle w:val="DHGETExt"/>
+      </w:pPr>
+      <w:r>
+        <w:rPr>
+          <w:b/>
+          <w:bCs/>
+        </w:rPr>
+        <w:t>Amazon Web Services</w:t>
+      </w:r>
+      <w:r>
+        <w:t xml:space="preserve"> (</w:t>
+      </w:r>
+      <w:r>
+        <w:rPr>
+          <w:b/>
+          <w:bCs/>
+        </w:rPr>
+        <w:t>AWS</w:t>
+      </w:r>
+      <w:r>
+        <w:t xml:space="preserve">) ist ein US-amerikanischer </w:t>
+      </w:r>
+      <w:r>
+        <w:t>Cloud-Computing</w:t>
+      </w:r>
+      <w:r>
+        <w:t xml:space="preserve">-Anbieter, der 2006 als Tochterunternehmen des </w:t>
+      </w:r>
+      <w:r>
+        <w:t>Online</w:t>
+      </w:r>
+      <w:r>
+        <w:t>-</w:t>
+      </w:r>
+      <w:r>
+        <w:t>Versandhändlers</w:t>
+      </w:r>
+      <w:r>
+        <w:t xml:space="preserve"> </w:t>
+      </w:r>
+      <w:r>
+        <w:t>Amazon.com</w:t>
+      </w:r>
+      <w:r>
+        <w:t xml:space="preserve"> gegründet wurde. Zahlreiche populäre Dienste wie beispielsweise </w:t>
+      </w:r>
+      <w:r>
+        <w:t>Dropbox</w:t>
+      </w:r>
+      <w:r>
+        <w:t xml:space="preserve">, </w:t>
+      </w:r>
+      <w:r>
+        <w:t>Netflix</w:t>
+      </w:r>
+      <w:r>
+        <w:t xml:space="preserve">, </w:t>
+      </w:r>
+      <w:r>
+        <w:t>Foursquare</w:t>
+      </w:r>
+      <w:r>
+        <w:t xml:space="preserve"> oder </w:t>
+      </w:r>
+      <w:r>
+        <w:t>Reddit</w:t>
+      </w:r>
+      <w:r>
+        <w:t xml:space="preserve"> greifen auf die Dienste von Amazon Web Services zurück. 2017 stufte </w:t>
+      </w:r>
+      <w:r>
+        <w:t>Gartner</w:t>
+      </w:r>
+      <w:r>
+        <w:t xml:space="preserve"> AWS als führenden internationalen Anbieter im </w:t>
+      </w:r>
+      <w:r>
+        <w:t>Cloud Computing</w:t>
+      </w:r>
+      <w:r>
+        <w:t xml:space="preserve"> ein.</w:t>
+      </w:r>
+    </w:p>
+    <w:p>
+      <w:pPr>
+        <w:pStyle w:val="DHGETExt"/>
+      </w:pPr>
+      <w:r>
+        <w:t>Der Web-Service Amazon Elastic Compute Cloud (Amazon EC2) stellt sichere, skalierbare Rechenkapazitäten in der Cloud bereit. Der Service ist darauf ausgelegt, Cloud Computing für Entwickler zu erleichtern</w:t>
+      </w:r>
+      <w:r>
+        <w:t xml:space="preserve">. </w:t>
+      </w:r>
+      <w:r>
+        <w:t>Amazon EC2 bietet die breiteste und tiefste Computerplattform mit einer Auswahl an Prozessor, Speicher, Netzwerk, Betriebssystem und Kaufmodell.</w:t>
+      </w:r>
+    </w:p>
+    <w:p>
+      <w:pPr>
         <w:pStyle w:val="DHGE2"/>
         <w:ind w:left="1134" w:hanging="850"/>
       </w:pPr>
@@ -2813,6 +3684,47 @@
         <w:t>Python SDK</w:t>
       </w:r>
       <w:bookmarkEnd w:id="16"/>
+    </w:p>
+    <w:p>
+      <w:pPr>
+        <w:pStyle w:val="DHGETExt"/>
+      </w:pPr>
+      <w:r>
+        <w:t xml:space="preserve">Amazon stellt für Python-Skripte ein SDK zur Verfügung. Das SDK nennt sich Boto3. </w:t>
+      </w:r>
+      <w:r>
+        <w:t>Boto3 erleichtert</w:t>
+      </w:r>
+      <w:r>
+        <w:t xml:space="preserve"> </w:t>
+      </w:r>
+      <w:r>
+        <w:t xml:space="preserve">die Integration </w:t>
+      </w:r>
+      <w:r>
+        <w:t>von</w:t>
+      </w:r>
+      <w:r>
+        <w:t xml:space="preserve"> Python-Anwendung, </w:t>
+      </w:r>
+      <w:r>
+        <w:noBreakHyphen/>
+        <w:t>Bibliothek oder Scripts in AWS-Services wie Amazon S3, Amazon EC2, Amazon DynamoDB und andere.</w:t>
+      </w:r>
+    </w:p>
+    <w:p>
+      <w:pPr>
+        <w:pStyle w:val="DHGETExt"/>
+      </w:pPr>
+      <w:r>
+        <w:t>Boto3 hat zwei getrennte Ebenen von APIs. Die Client-APIs (oder API auf niedriger Ebene) bieten eine 1-zu-1-Zuordnung der zugrunde liegenden HTTP API-Vorgänge. </w:t>
+      </w:r>
+      <w:r>
+        <w:t>Ressourcen-APIs</w:t>
+      </w:r>
+      <w:r>
+        <w:t xml:space="preserve"> verbergen explizite Netzwerkaufrufe und stellen stattdessen Ressourcenobjekte und Collections bereit, um auf Attribute zuzugreifen und Aktionen durchzuführen.</w:t>
+      </w:r>
     </w:p>
     <w:p>
       <w:pPr>
@@ -3920,6 +4832,53 @@
       </w:tblBorders>
     </w:tblPr>
   </w:style>
+  <w:style w:type="paragraph" w:styleId="Beschriftung">
+    <w:name w:val="caption"/>
+    <w:basedOn w:val="Standard"/>
+    <w:next w:val="Standard"/>
+    <w:uiPriority w:val="35"/>
+    <w:unhideWhenUsed/>
+    <w:qFormat/>
+    <w:rsid w:val="00DA08B2"/>
+    <w:pPr>
+      <w:spacing w:after="200" w:line="240" w:lineRule="auto"/>
+    </w:pPr>
+    <w:rPr>
+      <w:i/>
+      <w:iCs/>
+      <w:color w:val="44546A" w:themeColor="text2"/>
+      <w:sz w:val="18"/>
+      <w:szCs w:val="18"/>
+    </w:rPr>
+  </w:style>
+  <w:style w:type="character" w:styleId="Fett">
+    <w:name w:val="Strong"/>
+    <w:basedOn w:val="Absatz-Standardschriftart"/>
+    <w:uiPriority w:val="22"/>
+    <w:qFormat/>
+    <w:rsid w:val="005F334C"/>
+    <w:rPr>
+      <w:b/>
+      <w:bCs/>
+    </w:rPr>
+  </w:style>
+  <w:style w:type="paragraph" w:styleId="StandardWeb">
+    <w:name w:val="Normal (Web)"/>
+    <w:basedOn w:val="Standard"/>
+    <w:uiPriority w:val="99"/>
+    <w:semiHidden/>
+    <w:unhideWhenUsed/>
+    <w:rsid w:val="00DE3EE6"/>
+    <w:pPr>
+      <w:spacing w:before="100" w:beforeAutospacing="1" w:after="100" w:afterAutospacing="1" w:line="240" w:lineRule="auto"/>
+    </w:pPr>
+    <w:rPr>
+      <w:rFonts w:ascii="Times New Roman" w:eastAsia="Times New Roman" w:hAnsi="Times New Roman" w:cs="Times New Roman"/>
+      <w:sz w:val="24"/>
+      <w:szCs w:val="24"/>
+      <w:lang w:eastAsia="de-DE"/>
+    </w:rPr>
+  </w:style>
 </w:styles>
 </file>
 

</xml_diff>